<commit_message>
modifique .doc sobre Casos sospechosos de COVID
</commit_message>
<xml_diff>
--- a/Definicion caso sospechoso COVID.docx
+++ b/Definicion caso sospechoso COVID.docx
@@ -4,12 +4,58 @@
   <w:body>
     <w:p>
       <w:pPr>
+        <w:shd w:val="clear" w:color="auto" w:fill="FFFFFF" w:themeFill="background1"/>
+        <w:spacing w:before="480" w:after="168" w:line="240" w:lineRule="auto"/>
+        <w:jc w:val="both"/>
+        <w:outlineLvl w:val="2"/>
+        <w:rPr>
+          <w:rFonts w:ascii="Arial" w:hAnsi="Arial" w:eastAsia="Times New Roman" w:cs="Arial"/>
+          <w:b w:val="1"/>
+          <w:bCs w:val="1"/>
+          <w:color w:val="333333"/>
+          <w:sz w:val="27"/>
+          <w:szCs w:val="27"/>
+          <w:lang w:val="es-AR"/>
+        </w:rPr>
+      </w:pPr>
+      <w:r>
+        <w:rPr>
+          <w:rFonts w:ascii="Arial" w:hAnsi="Arial" w:eastAsia="Times New Roman" w:cs="Arial"/>
+          <w:b w:val="1"/>
+          <w:bCs w:val="1"/>
+          <w:color w:val="333333"/>
+          <w:sz w:val="27"/>
+          <w:szCs w:val="27"/>
+          <w:lang w:val="es-AR"/>
+        </w:rPr>
+        <w:t>EL CLUB ACTIVATE-GYM INFORMA:</w:t>
+      </w:r>
+    </w:p>
+    <w:p>
+      <w:pPr>
+        <w:shd w:val="clear" w:color="auto" w:fill="FFFFFF" w:themeFill="background1"/>
+        <w:spacing w:before="480" w:after="168" w:line="240" w:lineRule="auto"/>
+        <w:jc w:val="both"/>
+        <w:outlineLvl w:val="2"/>
+        <w:rPr>
+          <w:rFonts w:ascii="Arial" w:hAnsi="Arial" w:eastAsia="Times New Roman" w:cs="Arial"/>
+          <w:b w:val="1"/>
+          <w:bCs w:val="1"/>
+          <w:color w:val="333333"/>
+          <w:sz w:val="27"/>
+          <w:szCs w:val="27"/>
+          <w:lang w:val="es-AR"/>
+        </w:rPr>
+      </w:pPr>
+    </w:p>
+    <w:p xmlns:wp14="http://schemas.microsoft.com/office/word/2010/wordml" wp14:textId="77777777">
+      <w:pPr>
         <w:shd w:val="clear" w:color="auto" w:fill="FFFFFF"/>
         <w:spacing w:before="480" w:after="168" w:line="240" w:lineRule="auto"/>
         <w:jc w:val="both"/>
         <w:outlineLvl w:val="2"/>
         <w:rPr>
-          <w:rFonts w:ascii="Arial" w:eastAsia="Times New Roman" w:hAnsi="Arial" w:cs="Arial"/>
+          <w:rFonts w:ascii="Arial" w:hAnsi="Arial" w:eastAsia="Times New Roman" w:cs="Arial"/>
           <w:b/>
           <w:bCs/>
           <w:color w:val="333333"/>
@@ -20,7 +66,7 @@
       </w:pPr>
       <w:r>
         <w:rPr>
-          <w:rFonts w:ascii="Arial" w:eastAsia="Times New Roman" w:hAnsi="Arial" w:cs="Arial"/>
+          <w:rFonts w:ascii="Arial" w:hAnsi="Arial" w:eastAsia="Times New Roman" w:cs="Arial"/>
           <w:b/>
           <w:bCs/>
           <w:color w:val="333333"/>
@@ -31,14 +77,14 @@
         <w:t>Ante todo caso sospechoso, se debe indicar el aislamiento inmediato del paciente y comenzar las acciones de rastreo y cuarentena de sus contactos estrechos, sin esperar los resultados de laboratorio.</w:t>
       </w:r>
     </w:p>
-    <w:p>
+    <w:p xmlns:wp14="http://schemas.microsoft.com/office/word/2010/wordml" wp14:textId="77777777">
       <w:pPr>
         <w:shd w:val="clear" w:color="auto" w:fill="FFFFFF"/>
         <w:spacing w:before="480" w:after="168" w:line="240" w:lineRule="auto"/>
         <w:jc w:val="both"/>
         <w:outlineLvl w:val="2"/>
         <w:rPr>
-          <w:rFonts w:ascii="Arial" w:eastAsia="Times New Roman" w:hAnsi="Arial" w:cs="Arial"/>
+          <w:rFonts w:ascii="Arial" w:hAnsi="Arial" w:eastAsia="Times New Roman" w:cs="Arial"/>
           <w:b/>
           <w:bCs/>
           <w:color w:val="333333"/>
@@ -49,7 +95,7 @@
       </w:pPr>
       <w:r>
         <w:rPr>
-          <w:rFonts w:ascii="Arial" w:eastAsia="Times New Roman" w:hAnsi="Arial" w:cs="Arial"/>
+          <w:rFonts w:ascii="Arial" w:hAnsi="Arial" w:eastAsia="Times New Roman" w:cs="Arial"/>
           <w:b/>
           <w:bCs/>
           <w:color w:val="333333"/>
@@ -60,10 +106,10 @@
         <w:t>Todo caso sospechoso o confirmado deberá contar con evaluación clínica periódica para identificar signos de alarma y evaluar posibles diagnósticos diferenciales</w:t>
       </w:r>
     </w:p>
-    <w:p>
-      <w:pPr>
-        <w:rPr>
-          <w:rFonts w:ascii="Arial" w:eastAsia="Times New Roman" w:hAnsi="Arial" w:cs="Arial"/>
+    <w:p xmlns:wp14="http://schemas.microsoft.com/office/word/2010/wordml" wp14:textId="77777777">
+      <w:pPr>
+        <w:rPr>
+          <w:rFonts w:ascii="Arial" w:hAnsi="Arial" w:eastAsia="Times New Roman" w:cs="Arial"/>
           <w:b/>
           <w:bCs/>
           <w:color w:val="333333"/>
@@ -73,10 +119,10 @@
         </w:rPr>
       </w:pPr>
     </w:p>
-    <w:p>
-      <w:pPr>
-        <w:rPr>
-          <w:rFonts w:ascii="Arial" w:eastAsia="Times New Roman" w:hAnsi="Arial" w:cs="Arial"/>
+    <w:p xmlns:wp14="http://schemas.microsoft.com/office/word/2010/wordml" wp14:textId="77777777">
+      <w:pPr>
+        <w:rPr>
+          <w:rFonts w:ascii="Arial" w:hAnsi="Arial" w:eastAsia="Times New Roman" w:cs="Arial"/>
           <w:b/>
           <w:bCs/>
           <w:color w:val="333333"/>
@@ -87,7 +133,7 @@
       </w:pPr>
       <w:r>
         <w:rPr>
-          <w:rFonts w:ascii="Arial" w:eastAsia="Times New Roman" w:hAnsi="Arial" w:cs="Arial"/>
+          <w:rFonts w:ascii="Arial" w:hAnsi="Arial" w:eastAsia="Times New Roman" w:cs="Arial"/>
           <w:b/>
           <w:bCs/>
           <w:color w:val="333333"/>
@@ -99,7 +145,7 @@
       </w:r>
       <w:r>
         <w:rPr>
-          <w:rFonts w:ascii="Arial" w:eastAsia="Times New Roman" w:hAnsi="Arial" w:cs="Arial"/>
+          <w:rFonts w:ascii="Arial" w:hAnsi="Arial" w:eastAsia="Times New Roman" w:cs="Arial"/>
           <w:b/>
           <w:bCs/>
           <w:color w:val="333333"/>
@@ -110,20 +156,20 @@
         <w:t>.</w:t>
       </w:r>
     </w:p>
-    <w:p>
+    <w:p xmlns:wp14="http://schemas.microsoft.com/office/word/2010/wordml" wp14:textId="77777777">
       <w:pPr>
         <w:spacing w:after="360" w:line="240" w:lineRule="auto"/>
         <w:rPr>
-          <w:rFonts w:ascii="Arial" w:eastAsia="Times New Roman" w:hAnsi="Arial" w:cs="Arial"/>
-          <w:color w:val="333333"/>
-          <w:sz w:val="24"/>
-          <w:szCs w:val="24"/>
-          <w:lang w:val="es-AR"/>
-        </w:rPr>
-      </w:pPr>
-      <w:r>
-        <w:rPr>
-          <w:rFonts w:ascii="Arial" w:eastAsia="Times New Roman" w:hAnsi="Arial" w:cs="Arial"/>
+          <w:rFonts w:ascii="Arial" w:hAnsi="Arial" w:eastAsia="Times New Roman" w:cs="Arial"/>
+          <w:color w:val="333333"/>
+          <w:sz w:val="24"/>
+          <w:szCs w:val="24"/>
+          <w:lang w:val="es-AR"/>
+        </w:rPr>
+      </w:pPr>
+      <w:r>
+        <w:rPr>
+          <w:rFonts w:ascii="Arial" w:hAnsi="Arial" w:eastAsia="Times New Roman" w:cs="Arial"/>
           <w:b/>
           <w:bCs/>
           <w:color w:val="333333"/>
@@ -134,7 +180,7 @@
         <w:t>Toda persona que:</w:t>
       </w:r>
     </w:p>
-    <w:p>
+    <w:p xmlns:wp14="http://schemas.microsoft.com/office/word/2010/wordml" wp14:textId="77777777">
       <w:pPr>
         <w:numPr>
           <w:ilvl w:val="0"/>
@@ -142,16 +188,16 @@
         </w:numPr>
         <w:spacing w:after="225" w:line="360" w:lineRule="atLeast"/>
         <w:rPr>
-          <w:rFonts w:ascii="Arial" w:eastAsia="Times New Roman" w:hAnsi="Arial" w:cs="Arial"/>
-          <w:color w:val="333333"/>
-          <w:sz w:val="24"/>
-          <w:szCs w:val="24"/>
-          <w:lang w:val="es-AR"/>
-        </w:rPr>
-      </w:pPr>
-      <w:r>
-        <w:rPr>
-          <w:rFonts w:ascii="Arial" w:eastAsia="Times New Roman" w:hAnsi="Arial" w:cs="Arial"/>
+          <w:rFonts w:ascii="Arial" w:hAnsi="Arial" w:eastAsia="Times New Roman" w:cs="Arial"/>
+          <w:color w:val="333333"/>
+          <w:sz w:val="24"/>
+          <w:szCs w:val="24"/>
+          <w:lang w:val="es-AR"/>
+        </w:rPr>
+      </w:pPr>
+      <w:r>
+        <w:rPr>
+          <w:rFonts w:ascii="Arial" w:hAnsi="Arial" w:eastAsia="Times New Roman" w:cs="Arial"/>
           <w:color w:val="333333"/>
           <w:sz w:val="24"/>
           <w:szCs w:val="24"/>
@@ -161,7 +207,7 @@
       </w:r>
       <w:r>
         <w:rPr>
-          <w:rFonts w:ascii="Arial" w:eastAsia="Times New Roman" w:hAnsi="Arial" w:cs="Arial"/>
+          <w:rFonts w:ascii="Arial" w:hAnsi="Arial" w:eastAsia="Times New Roman" w:cs="Arial"/>
           <w:b/>
           <w:bCs/>
           <w:color w:val="333333"/>
@@ -172,7 +218,7 @@
         <w:t>o</w:t>
       </w:r>
     </w:p>
-    <w:p>
+    <w:p xmlns:wp14="http://schemas.microsoft.com/office/word/2010/wordml" wp14:textId="77777777">
       <w:pPr>
         <w:numPr>
           <w:ilvl w:val="0"/>
@@ -180,15 +226,15 @@
         </w:numPr>
         <w:spacing w:after="225" w:line="360" w:lineRule="atLeast"/>
         <w:rPr>
-          <w:rFonts w:ascii="Arial" w:eastAsia="Times New Roman" w:hAnsi="Arial" w:cs="Arial"/>
-          <w:color w:val="333333"/>
-          <w:sz w:val="24"/>
-          <w:szCs w:val="24"/>
-        </w:rPr>
-      </w:pPr>
-      <w:r>
-        <w:rPr>
-          <w:rFonts w:ascii="Arial" w:eastAsia="Times New Roman" w:hAnsi="Arial" w:cs="Arial"/>
+          <w:rFonts w:ascii="Arial" w:hAnsi="Arial" w:eastAsia="Times New Roman" w:cs="Arial"/>
+          <w:color w:val="333333"/>
+          <w:sz w:val="24"/>
+          <w:szCs w:val="24"/>
+        </w:rPr>
+      </w:pPr>
+      <w:r>
+        <w:rPr>
+          <w:rFonts w:ascii="Arial" w:hAnsi="Arial" w:eastAsia="Times New Roman" w:cs="Arial"/>
           <w:color w:val="333333"/>
           <w:sz w:val="24"/>
           <w:szCs w:val="24"/>
@@ -198,7 +244,7 @@
       <w:proofErr w:type="spellStart"/>
       <w:r>
         <w:rPr>
-          <w:rFonts w:ascii="Arial" w:eastAsia="Times New Roman" w:hAnsi="Arial" w:cs="Arial"/>
+          <w:rFonts w:ascii="Arial" w:hAnsi="Arial" w:eastAsia="Times New Roman" w:cs="Arial"/>
           <w:color w:val="333333"/>
           <w:sz w:val="24"/>
           <w:szCs w:val="24"/>
@@ -208,7 +254,7 @@
       <w:proofErr w:type="spellEnd"/>
       <w:r>
         <w:rPr>
-          <w:rFonts w:ascii="Arial" w:eastAsia="Times New Roman" w:hAnsi="Arial" w:cs="Arial"/>
+          <w:rFonts w:ascii="Arial" w:hAnsi="Arial" w:eastAsia="Times New Roman" w:cs="Arial"/>
           <w:color w:val="333333"/>
           <w:sz w:val="24"/>
           <w:szCs w:val="24"/>
@@ -218,7 +264,7 @@
       <w:proofErr w:type="spellStart"/>
       <w:r>
         <w:rPr>
-          <w:rFonts w:ascii="Arial" w:eastAsia="Times New Roman" w:hAnsi="Arial" w:cs="Arial"/>
+          <w:rFonts w:ascii="Arial" w:hAnsi="Arial" w:eastAsia="Times New Roman" w:cs="Arial"/>
           <w:color w:val="333333"/>
           <w:sz w:val="24"/>
           <w:szCs w:val="24"/>
@@ -228,7 +274,7 @@
       <w:proofErr w:type="spellEnd"/>
       <w:r>
         <w:rPr>
-          <w:rFonts w:ascii="Arial" w:eastAsia="Times New Roman" w:hAnsi="Arial" w:cs="Arial"/>
+          <w:rFonts w:ascii="Arial" w:hAnsi="Arial" w:eastAsia="Times New Roman" w:cs="Arial"/>
           <w:color w:val="333333"/>
           <w:sz w:val="24"/>
           <w:szCs w:val="24"/>
@@ -237,7 +283,7 @@
       </w:r>
       <w:r>
         <w:rPr>
-          <w:rFonts w:ascii="Arial" w:eastAsia="Times New Roman" w:hAnsi="Arial" w:cs="Arial"/>
+          <w:rFonts w:ascii="Arial" w:hAnsi="Arial" w:eastAsia="Times New Roman" w:cs="Arial"/>
           <w:b/>
           <w:bCs/>
           <w:color w:val="333333"/>
@@ -247,7 +293,7 @@
         <w:t>o</w:t>
       </w:r>
     </w:p>
-    <w:p>
+    <w:p xmlns:wp14="http://schemas.microsoft.com/office/word/2010/wordml" wp14:textId="77777777">
       <w:pPr>
         <w:numPr>
           <w:ilvl w:val="0"/>
@@ -255,16 +301,16 @@
         </w:numPr>
         <w:spacing w:after="225" w:line="360" w:lineRule="atLeast"/>
         <w:rPr>
-          <w:rFonts w:ascii="Arial" w:eastAsia="Times New Roman" w:hAnsi="Arial" w:cs="Arial"/>
-          <w:color w:val="333333"/>
-          <w:sz w:val="24"/>
-          <w:szCs w:val="24"/>
-          <w:lang w:val="es-AR"/>
-        </w:rPr>
-      </w:pPr>
-      <w:r>
-        <w:rPr>
-          <w:rFonts w:ascii="Arial" w:eastAsia="Times New Roman" w:hAnsi="Arial" w:cs="Arial"/>
+          <w:rFonts w:ascii="Arial" w:hAnsi="Arial" w:eastAsia="Times New Roman" w:cs="Arial"/>
+          <w:color w:val="333333"/>
+          <w:sz w:val="24"/>
+          <w:szCs w:val="24"/>
+          <w:lang w:val="es-AR"/>
+        </w:rPr>
+      </w:pPr>
+      <w:r>
+        <w:rPr>
+          <w:rFonts w:ascii="Arial" w:hAnsi="Arial" w:eastAsia="Times New Roman" w:cs="Arial"/>
           <w:color w:val="333333"/>
           <w:sz w:val="24"/>
           <w:szCs w:val="24"/>
@@ -274,7 +320,7 @@
       </w:r>
       <w:r>
         <w:rPr>
-          <w:rFonts w:ascii="Arial" w:eastAsia="Times New Roman" w:hAnsi="Arial" w:cs="Arial"/>
+          <w:rFonts w:ascii="Arial" w:hAnsi="Arial" w:eastAsia="Times New Roman" w:cs="Arial"/>
           <w:b/>
           <w:bCs/>
           <w:color w:val="333333"/>
@@ -285,7 +331,7 @@
         <w:t>o</w:t>
       </w:r>
     </w:p>
-    <w:p>
+    <w:p xmlns:wp14="http://schemas.microsoft.com/office/word/2010/wordml" wp14:textId="77777777">
       <w:pPr>
         <w:numPr>
           <w:ilvl w:val="0"/>
@@ -293,15 +339,15 @@
         </w:numPr>
         <w:spacing w:after="225" w:line="360" w:lineRule="atLeast"/>
         <w:rPr>
-          <w:rFonts w:ascii="Arial" w:eastAsia="Times New Roman" w:hAnsi="Arial" w:cs="Arial"/>
-          <w:color w:val="333333"/>
-          <w:sz w:val="24"/>
-          <w:szCs w:val="24"/>
-        </w:rPr>
-      </w:pPr>
-      <w:r>
-        <w:rPr>
-          <w:rFonts w:ascii="Arial" w:eastAsia="Times New Roman" w:hAnsi="Arial" w:cs="Arial"/>
+          <w:rFonts w:ascii="Arial" w:hAnsi="Arial" w:eastAsia="Times New Roman" w:cs="Arial"/>
+          <w:color w:val="333333"/>
+          <w:sz w:val="24"/>
+          <w:szCs w:val="24"/>
+        </w:rPr>
+      </w:pPr>
+      <w:r>
+        <w:rPr>
+          <w:rFonts w:ascii="Arial" w:hAnsi="Arial" w:eastAsia="Times New Roman" w:cs="Arial"/>
           <w:color w:val="333333"/>
           <w:sz w:val="24"/>
           <w:szCs w:val="24"/>
@@ -311,7 +357,7 @@
       <w:proofErr w:type="spellStart"/>
       <w:r>
         <w:rPr>
-          <w:rFonts w:ascii="Arial" w:eastAsia="Times New Roman" w:hAnsi="Arial" w:cs="Arial"/>
+          <w:rFonts w:ascii="Arial" w:hAnsi="Arial" w:eastAsia="Times New Roman" w:cs="Arial"/>
           <w:color w:val="333333"/>
           <w:sz w:val="24"/>
           <w:szCs w:val="24"/>
@@ -321,7 +367,7 @@
       <w:proofErr w:type="spellEnd"/>
       <w:r>
         <w:rPr>
-          <w:rFonts w:ascii="Arial" w:eastAsia="Times New Roman" w:hAnsi="Arial" w:cs="Arial"/>
+          <w:rFonts w:ascii="Arial" w:hAnsi="Arial" w:eastAsia="Times New Roman" w:cs="Arial"/>
           <w:color w:val="333333"/>
           <w:sz w:val="24"/>
           <w:szCs w:val="24"/>
@@ -330,7 +376,7 @@
       </w:r>
       <w:r>
         <w:rPr>
-          <w:rFonts w:ascii="Arial" w:eastAsia="Times New Roman" w:hAnsi="Arial" w:cs="Arial"/>
+          <w:rFonts w:ascii="Arial" w:hAnsi="Arial" w:eastAsia="Times New Roman" w:cs="Arial"/>
           <w:b/>
           <w:bCs/>
           <w:color w:val="333333"/>
@@ -340,7 +386,7 @@
         <w:t>o</w:t>
       </w:r>
     </w:p>
-    <w:p>
+    <w:p xmlns:wp14="http://schemas.microsoft.com/office/word/2010/wordml" wp14:textId="77777777">
       <w:pPr>
         <w:numPr>
           <w:ilvl w:val="0"/>
@@ -348,16 +394,16 @@
         </w:numPr>
         <w:spacing w:after="225" w:line="360" w:lineRule="atLeast"/>
         <w:rPr>
-          <w:rFonts w:ascii="Arial" w:eastAsia="Times New Roman" w:hAnsi="Arial" w:cs="Arial"/>
-          <w:color w:val="333333"/>
-          <w:sz w:val="24"/>
-          <w:szCs w:val="24"/>
-          <w:lang w:val="es-AR"/>
-        </w:rPr>
-      </w:pPr>
-      <w:r>
-        <w:rPr>
-          <w:rFonts w:ascii="Arial" w:eastAsia="Times New Roman" w:hAnsi="Arial" w:cs="Arial"/>
+          <w:rFonts w:ascii="Arial" w:hAnsi="Arial" w:eastAsia="Times New Roman" w:cs="Arial"/>
+          <w:color w:val="333333"/>
+          <w:sz w:val="24"/>
+          <w:szCs w:val="24"/>
+          <w:lang w:val="es-AR"/>
+        </w:rPr>
+      </w:pPr>
+      <w:r>
+        <w:rPr>
+          <w:rFonts w:ascii="Arial" w:hAnsi="Arial" w:eastAsia="Times New Roman" w:cs="Arial"/>
           <w:color w:val="333333"/>
           <w:sz w:val="24"/>
           <w:szCs w:val="24"/>
@@ -367,7 +413,7 @@
       </w:r>
       <w:r>
         <w:rPr>
-          <w:rFonts w:ascii="Arial" w:eastAsia="Times New Roman" w:hAnsi="Arial" w:cs="Arial"/>
+          <w:rFonts w:ascii="Arial" w:hAnsi="Arial" w:eastAsia="Times New Roman" w:cs="Arial"/>
           <w:b/>
           <w:bCs/>
           <w:color w:val="333333"/>
@@ -378,7 +424,7 @@
         <w:t>o</w:t>
       </w:r>
     </w:p>
-    <w:p>
+    <w:p xmlns:wp14="http://schemas.microsoft.com/office/word/2010/wordml" wp14:textId="77777777">
       <w:pPr>
         <w:numPr>
           <w:ilvl w:val="0"/>
@@ -386,16 +432,16 @@
         </w:numPr>
         <w:spacing w:after="225" w:line="360" w:lineRule="atLeast"/>
         <w:rPr>
-          <w:rFonts w:ascii="Arial" w:eastAsia="Times New Roman" w:hAnsi="Arial" w:cs="Arial"/>
-          <w:color w:val="333333"/>
-          <w:sz w:val="24"/>
-          <w:szCs w:val="24"/>
-          <w:lang w:val="es-AR"/>
-        </w:rPr>
-      </w:pPr>
-      <w:r>
-        <w:rPr>
-          <w:rFonts w:ascii="Arial" w:eastAsia="Times New Roman" w:hAnsi="Arial" w:cs="Arial"/>
+          <w:rFonts w:ascii="Arial" w:hAnsi="Arial" w:eastAsia="Times New Roman" w:cs="Arial"/>
+          <w:color w:val="333333"/>
+          <w:sz w:val="24"/>
+          <w:szCs w:val="24"/>
+          <w:lang w:val="es-AR"/>
+        </w:rPr>
+      </w:pPr>
+      <w:r>
+        <w:rPr>
+          <w:rFonts w:ascii="Arial" w:hAnsi="Arial" w:eastAsia="Times New Roman" w:cs="Arial"/>
           <w:color w:val="333333"/>
           <w:sz w:val="24"/>
           <w:szCs w:val="24"/>
@@ -404,20 +450,20 @@
         <w:t>Sea contacto estrecho de caso confirmado de COVID-19, dentro de los últimos 14 días</w:t>
       </w:r>
     </w:p>
-    <w:p>
+    <w:p xmlns:wp14="http://schemas.microsoft.com/office/word/2010/wordml" wp14:textId="77777777">
       <w:pPr>
         <w:spacing w:after="360" w:line="240" w:lineRule="auto"/>
         <w:ind w:left="720"/>
         <w:rPr>
-          <w:rFonts w:ascii="Arial" w:eastAsia="Times New Roman" w:hAnsi="Arial" w:cs="Arial"/>
-          <w:color w:val="333333"/>
-          <w:sz w:val="24"/>
-          <w:szCs w:val="24"/>
-        </w:rPr>
-      </w:pPr>
-      <w:r>
-        <w:rPr>
-          <w:rFonts w:ascii="Arial" w:eastAsia="Times New Roman" w:hAnsi="Arial" w:cs="Arial"/>
+          <w:rFonts w:ascii="Arial" w:hAnsi="Arial" w:eastAsia="Times New Roman" w:cs="Arial"/>
+          <w:color w:val="333333"/>
+          <w:sz w:val="24"/>
+          <w:szCs w:val="24"/>
+        </w:rPr>
+      </w:pPr>
+      <w:r>
+        <w:rPr>
+          <w:rFonts w:ascii="Arial" w:hAnsi="Arial" w:eastAsia="Times New Roman" w:cs="Arial"/>
           <w:b/>
           <w:bCs/>
           <w:color w:val="333333"/>
@@ -427,7 +473,7 @@
         <w:t>Y</w:t>
       </w:r>
     </w:p>
-    <w:p>
+    <w:p xmlns:wp14="http://schemas.microsoft.com/office/word/2010/wordml" wp14:textId="77777777">
       <w:pPr>
         <w:numPr>
           <w:ilvl w:val="0"/>
@@ -435,16 +481,16 @@
         </w:numPr>
         <w:spacing w:after="225" w:line="360" w:lineRule="atLeast"/>
         <w:rPr>
-          <w:rFonts w:ascii="Arial" w:eastAsia="Times New Roman" w:hAnsi="Arial" w:cs="Arial"/>
-          <w:color w:val="333333"/>
-          <w:sz w:val="24"/>
-          <w:szCs w:val="24"/>
-          <w:lang w:val="es-AR"/>
-        </w:rPr>
-      </w:pPr>
-      <w:r>
-        <w:rPr>
-          <w:rFonts w:ascii="Arial" w:eastAsia="Times New Roman" w:hAnsi="Arial" w:cs="Arial"/>
+          <w:rFonts w:ascii="Arial" w:hAnsi="Arial" w:eastAsia="Times New Roman" w:cs="Arial"/>
+          <w:color w:val="333333"/>
+          <w:sz w:val="24"/>
+          <w:szCs w:val="24"/>
+          <w:lang w:val="es-AR"/>
+        </w:rPr>
+      </w:pPr>
+      <w:r>
+        <w:rPr>
+          <w:rFonts w:ascii="Arial" w:hAnsi="Arial" w:eastAsia="Times New Roman" w:cs="Arial"/>
           <w:color w:val="333333"/>
           <w:sz w:val="24"/>
           <w:szCs w:val="24"/>
@@ -454,7 +500,7 @@
       </w:r>
       <w:r>
         <w:rPr>
-          <w:rFonts w:ascii="Arial" w:eastAsia="Times New Roman" w:hAnsi="Arial" w:cs="Arial"/>
+          <w:rFonts w:ascii="Arial" w:hAnsi="Arial" w:eastAsia="Times New Roman" w:cs="Arial"/>
           <w:color w:val="333333"/>
           <w:sz w:val="18"/>
           <w:szCs w:val="18"/>
@@ -465,7 +511,7 @@
       </w:r>
       <w:r>
         <w:rPr>
-          <w:rFonts w:ascii="Arial" w:eastAsia="Times New Roman" w:hAnsi="Arial" w:cs="Arial"/>
+          <w:rFonts w:ascii="Arial" w:hAnsi="Arial" w:eastAsia="Times New Roman" w:cs="Arial"/>
           <w:color w:val="333333"/>
           <w:sz w:val="24"/>
           <w:szCs w:val="24"/>
@@ -474,7 +520,7 @@
         <w:t> o más de los siguientes signos o síntomas:</w:t>
       </w:r>
     </w:p>
-    <w:p>
+    <w:p xmlns:wp14="http://schemas.microsoft.com/office/word/2010/wordml" wp14:textId="77777777">
       <w:pPr>
         <w:numPr>
           <w:ilvl w:val="1"/>
@@ -482,7 +528,7 @@
         </w:numPr>
         <w:spacing w:after="225" w:line="360" w:lineRule="atLeast"/>
         <w:rPr>
-          <w:rFonts w:ascii="Arial" w:eastAsia="Times New Roman" w:hAnsi="Arial" w:cs="Arial"/>
+          <w:rFonts w:ascii="Arial" w:hAnsi="Arial" w:eastAsia="Times New Roman" w:cs="Arial"/>
           <w:color w:val="333333"/>
           <w:sz w:val="24"/>
           <w:szCs w:val="24"/>
@@ -491,7 +537,7 @@
       <w:proofErr w:type="spellStart"/>
       <w:r>
         <w:rPr>
-          <w:rFonts w:ascii="Arial" w:eastAsia="Times New Roman" w:hAnsi="Arial" w:cs="Arial"/>
+          <w:rFonts w:ascii="Arial" w:hAnsi="Arial" w:eastAsia="Times New Roman" w:cs="Arial"/>
           <w:color w:val="333333"/>
           <w:sz w:val="24"/>
           <w:szCs w:val="24"/>
@@ -501,7 +547,7 @@
       <w:proofErr w:type="spellEnd"/>
       <w:r>
         <w:rPr>
-          <w:rFonts w:ascii="Arial" w:eastAsia="Times New Roman" w:hAnsi="Arial" w:cs="Arial"/>
+          <w:rFonts w:ascii="Arial" w:hAnsi="Arial" w:eastAsia="Times New Roman" w:cs="Arial"/>
           <w:color w:val="333333"/>
           <w:sz w:val="24"/>
           <w:szCs w:val="24"/>
@@ -511,7 +557,7 @@
       <w:proofErr w:type="spellStart"/>
       <w:r>
         <w:rPr>
-          <w:rFonts w:ascii="Arial" w:eastAsia="Times New Roman" w:hAnsi="Arial" w:cs="Arial"/>
+          <w:rFonts w:ascii="Arial" w:hAnsi="Arial" w:eastAsia="Times New Roman" w:cs="Arial"/>
           <w:color w:val="333333"/>
           <w:sz w:val="24"/>
           <w:szCs w:val="24"/>
@@ -521,7 +567,7 @@
       <w:proofErr w:type="spellEnd"/>
       <w:r>
         <w:rPr>
-          <w:rFonts w:ascii="Arial" w:eastAsia="Times New Roman" w:hAnsi="Arial" w:cs="Arial"/>
+          <w:rFonts w:ascii="Arial" w:hAnsi="Arial" w:eastAsia="Times New Roman" w:cs="Arial"/>
           <w:color w:val="333333"/>
           <w:sz w:val="24"/>
           <w:szCs w:val="24"/>
@@ -529,7 +575,7 @@
         <w:t>),</w:t>
       </w:r>
     </w:p>
-    <w:p>
+    <w:p xmlns:wp14="http://schemas.microsoft.com/office/word/2010/wordml" wp14:textId="77777777">
       <w:pPr>
         <w:numPr>
           <w:ilvl w:val="1"/>
@@ -537,7 +583,7 @@
         </w:numPr>
         <w:spacing w:after="225" w:line="360" w:lineRule="atLeast"/>
         <w:rPr>
-          <w:rFonts w:ascii="Arial" w:eastAsia="Times New Roman" w:hAnsi="Arial" w:cs="Arial"/>
+          <w:rFonts w:ascii="Arial" w:hAnsi="Arial" w:eastAsia="Times New Roman" w:cs="Arial"/>
           <w:color w:val="333333"/>
           <w:sz w:val="24"/>
           <w:szCs w:val="24"/>
@@ -546,7 +592,7 @@
       <w:proofErr w:type="spellStart"/>
       <w:r>
         <w:rPr>
-          <w:rFonts w:ascii="Arial" w:eastAsia="Times New Roman" w:hAnsi="Arial" w:cs="Arial"/>
+          <w:rFonts w:ascii="Arial" w:hAnsi="Arial" w:eastAsia="Times New Roman" w:cs="Arial"/>
           <w:color w:val="333333"/>
           <w:sz w:val="24"/>
           <w:szCs w:val="24"/>
@@ -556,7 +602,7 @@
       <w:proofErr w:type="spellEnd"/>
       <w:r>
         <w:rPr>
-          <w:rFonts w:ascii="Arial" w:eastAsia="Times New Roman" w:hAnsi="Arial" w:cs="Arial"/>
+          <w:rFonts w:ascii="Arial" w:hAnsi="Arial" w:eastAsia="Times New Roman" w:cs="Arial"/>
           <w:color w:val="333333"/>
           <w:sz w:val="24"/>
           <w:szCs w:val="24"/>
@@ -564,7 +610,7 @@
         <w:t>,</w:t>
       </w:r>
     </w:p>
-    <w:p>
+    <w:p xmlns:wp14="http://schemas.microsoft.com/office/word/2010/wordml" wp14:textId="77777777">
       <w:pPr>
         <w:numPr>
           <w:ilvl w:val="1"/>
@@ -572,7 +618,7 @@
         </w:numPr>
         <w:spacing w:after="225" w:line="360" w:lineRule="atLeast"/>
         <w:rPr>
-          <w:rFonts w:ascii="Arial" w:eastAsia="Times New Roman" w:hAnsi="Arial" w:cs="Arial"/>
+          <w:rFonts w:ascii="Arial" w:hAnsi="Arial" w:eastAsia="Times New Roman" w:cs="Arial"/>
           <w:color w:val="333333"/>
           <w:sz w:val="24"/>
           <w:szCs w:val="24"/>
@@ -581,7 +627,7 @@
       <w:proofErr w:type="spellStart"/>
       <w:r>
         <w:rPr>
-          <w:rFonts w:ascii="Arial" w:eastAsia="Times New Roman" w:hAnsi="Arial" w:cs="Arial"/>
+          <w:rFonts w:ascii="Arial" w:hAnsi="Arial" w:eastAsia="Times New Roman" w:cs="Arial"/>
           <w:color w:val="333333"/>
           <w:sz w:val="24"/>
           <w:szCs w:val="24"/>
@@ -591,7 +637,7 @@
       <w:proofErr w:type="spellEnd"/>
       <w:r>
         <w:rPr>
-          <w:rFonts w:ascii="Arial" w:eastAsia="Times New Roman" w:hAnsi="Arial" w:cs="Arial"/>
+          <w:rFonts w:ascii="Arial" w:hAnsi="Arial" w:eastAsia="Times New Roman" w:cs="Arial"/>
           <w:color w:val="333333"/>
           <w:sz w:val="24"/>
           <w:szCs w:val="24"/>
@@ -601,7 +647,7 @@
       <w:proofErr w:type="spellStart"/>
       <w:r>
         <w:rPr>
-          <w:rFonts w:ascii="Arial" w:eastAsia="Times New Roman" w:hAnsi="Arial" w:cs="Arial"/>
+          <w:rFonts w:ascii="Arial" w:hAnsi="Arial" w:eastAsia="Times New Roman" w:cs="Arial"/>
           <w:color w:val="333333"/>
           <w:sz w:val="24"/>
           <w:szCs w:val="24"/>
@@ -611,7 +657,7 @@
       <w:proofErr w:type="spellEnd"/>
       <w:r>
         <w:rPr>
-          <w:rFonts w:ascii="Arial" w:eastAsia="Times New Roman" w:hAnsi="Arial" w:cs="Arial"/>
+          <w:rFonts w:ascii="Arial" w:hAnsi="Arial" w:eastAsia="Times New Roman" w:cs="Arial"/>
           <w:color w:val="333333"/>
           <w:sz w:val="24"/>
           <w:szCs w:val="24"/>
@@ -619,7 +665,7 @@
         <w:t>),</w:t>
       </w:r>
     </w:p>
-    <w:p>
+    <w:p xmlns:wp14="http://schemas.microsoft.com/office/word/2010/wordml" wp14:textId="77777777">
       <w:pPr>
         <w:numPr>
           <w:ilvl w:val="1"/>
@@ -627,7 +673,7 @@
         </w:numPr>
         <w:spacing w:after="225" w:line="360" w:lineRule="atLeast"/>
         <w:rPr>
-          <w:rFonts w:ascii="Arial" w:eastAsia="Times New Roman" w:hAnsi="Arial" w:cs="Arial"/>
+          <w:rFonts w:ascii="Arial" w:hAnsi="Arial" w:eastAsia="Times New Roman" w:cs="Arial"/>
           <w:color w:val="333333"/>
           <w:sz w:val="24"/>
           <w:szCs w:val="24"/>
@@ -636,7 +682,7 @@
       <w:proofErr w:type="spellStart"/>
       <w:r>
         <w:rPr>
-          <w:rFonts w:ascii="Arial" w:eastAsia="Times New Roman" w:hAnsi="Arial" w:cs="Arial"/>
+          <w:rFonts w:ascii="Arial" w:hAnsi="Arial" w:eastAsia="Times New Roman" w:cs="Arial"/>
           <w:color w:val="333333"/>
           <w:sz w:val="24"/>
           <w:szCs w:val="24"/>
@@ -646,7 +692,7 @@
       <w:proofErr w:type="spellEnd"/>
       <w:r>
         <w:rPr>
-          <w:rFonts w:ascii="Arial" w:eastAsia="Times New Roman" w:hAnsi="Arial" w:cs="Arial"/>
+          <w:rFonts w:ascii="Arial" w:hAnsi="Arial" w:eastAsia="Times New Roman" w:cs="Arial"/>
           <w:color w:val="333333"/>
           <w:sz w:val="24"/>
           <w:szCs w:val="24"/>
@@ -656,7 +702,7 @@
       <w:proofErr w:type="spellStart"/>
       <w:r>
         <w:rPr>
-          <w:rFonts w:ascii="Arial" w:eastAsia="Times New Roman" w:hAnsi="Arial" w:cs="Arial"/>
+          <w:rFonts w:ascii="Arial" w:hAnsi="Arial" w:eastAsia="Times New Roman" w:cs="Arial"/>
           <w:color w:val="333333"/>
           <w:sz w:val="24"/>
           <w:szCs w:val="24"/>
@@ -666,7 +712,7 @@
       <w:proofErr w:type="spellEnd"/>
       <w:r>
         <w:rPr>
-          <w:rFonts w:ascii="Arial" w:eastAsia="Times New Roman" w:hAnsi="Arial" w:cs="Arial"/>
+          <w:rFonts w:ascii="Arial" w:hAnsi="Arial" w:eastAsia="Times New Roman" w:cs="Arial"/>
           <w:color w:val="333333"/>
           <w:sz w:val="24"/>
           <w:szCs w:val="24"/>
@@ -674,7 +720,7 @@
         <w:t>,</w:t>
       </w:r>
     </w:p>
-    <w:p>
+    <w:p xmlns:wp14="http://schemas.microsoft.com/office/word/2010/wordml" wp14:textId="77777777">
       <w:pPr>
         <w:numPr>
           <w:ilvl w:val="1"/>
@@ -682,7 +728,7 @@
         </w:numPr>
         <w:spacing w:after="225" w:line="360" w:lineRule="atLeast"/>
         <w:rPr>
-          <w:rFonts w:ascii="Arial" w:eastAsia="Times New Roman" w:hAnsi="Arial" w:cs="Arial"/>
+          <w:rFonts w:ascii="Arial" w:hAnsi="Arial" w:eastAsia="Times New Roman" w:cs="Arial"/>
           <w:color w:val="333333"/>
           <w:sz w:val="24"/>
           <w:szCs w:val="24"/>
@@ -691,7 +737,7 @@
       <w:proofErr w:type="spellStart"/>
       <w:r>
         <w:rPr>
-          <w:rFonts w:ascii="Arial" w:eastAsia="Times New Roman" w:hAnsi="Arial" w:cs="Arial"/>
+          <w:rFonts w:ascii="Arial" w:hAnsi="Arial" w:eastAsia="Times New Roman" w:cs="Arial"/>
           <w:color w:val="333333"/>
           <w:sz w:val="24"/>
           <w:szCs w:val="24"/>
@@ -701,7 +747,7 @@
       <w:proofErr w:type="spellEnd"/>
       <w:r>
         <w:rPr>
-          <w:rFonts w:ascii="Arial" w:eastAsia="Times New Roman" w:hAnsi="Arial" w:cs="Arial"/>
+          <w:rFonts w:ascii="Arial" w:hAnsi="Arial" w:eastAsia="Times New Roman" w:cs="Arial"/>
           <w:color w:val="333333"/>
           <w:sz w:val="24"/>
           <w:szCs w:val="24"/>
@@ -711,7 +757,7 @@
       <w:proofErr w:type="spellStart"/>
       <w:r>
         <w:rPr>
-          <w:rFonts w:ascii="Arial" w:eastAsia="Times New Roman" w:hAnsi="Arial" w:cs="Arial"/>
+          <w:rFonts w:ascii="Arial" w:hAnsi="Arial" w:eastAsia="Times New Roman" w:cs="Arial"/>
           <w:color w:val="333333"/>
           <w:sz w:val="24"/>
           <w:szCs w:val="24"/>
@@ -721,7 +767,7 @@
       <w:proofErr w:type="spellEnd"/>
       <w:r>
         <w:rPr>
-          <w:rFonts w:ascii="Arial" w:eastAsia="Times New Roman" w:hAnsi="Arial" w:cs="Arial"/>
+          <w:rFonts w:ascii="Arial" w:hAnsi="Arial" w:eastAsia="Times New Roman" w:cs="Arial"/>
           <w:color w:val="333333"/>
           <w:sz w:val="24"/>
           <w:szCs w:val="24"/>
@@ -729,19 +775,19 @@
         <w:t xml:space="preserve"> nasal****</w:t>
       </w:r>
     </w:p>
-    <w:p>
+    <w:p xmlns:wp14="http://schemas.microsoft.com/office/word/2010/wordml" wp14:textId="77777777">
       <w:pPr>
         <w:spacing w:after="360" w:line="240" w:lineRule="auto"/>
         <w:rPr>
-          <w:rFonts w:ascii="Arial" w:eastAsia="Times New Roman" w:hAnsi="Arial" w:cs="Arial"/>
-          <w:color w:val="333333"/>
-          <w:sz w:val="24"/>
-          <w:szCs w:val="24"/>
-        </w:rPr>
-      </w:pPr>
-      <w:r>
-        <w:rPr>
-          <w:rFonts w:ascii="Arial" w:eastAsia="Times New Roman" w:hAnsi="Arial" w:cs="Arial"/>
+          <w:rFonts w:ascii="Arial" w:hAnsi="Arial" w:eastAsia="Times New Roman" w:cs="Arial"/>
+          <w:color w:val="333333"/>
+          <w:sz w:val="24"/>
+          <w:szCs w:val="24"/>
+        </w:rPr>
+      </w:pPr>
+      <w:r>
+        <w:rPr>
+          <w:rFonts w:ascii="Arial" w:hAnsi="Arial" w:eastAsia="Times New Roman" w:cs="Arial"/>
           <w:color w:val="333333"/>
           <w:sz w:val="24"/>
           <w:szCs w:val="24"/>
@@ -753,7 +799,7 @@
       <w:proofErr w:type="spellStart"/>
       <w:r>
         <w:rPr>
-          <w:rFonts w:ascii="Arial" w:eastAsia="Times New Roman" w:hAnsi="Arial" w:cs="Arial"/>
+          <w:rFonts w:ascii="Arial" w:hAnsi="Arial" w:eastAsia="Times New Roman" w:cs="Arial"/>
           <w:color w:val="333333"/>
           <w:sz w:val="24"/>
           <w:szCs w:val="24"/>
@@ -764,7 +810,7 @@
       <w:proofErr w:type="spellEnd"/>
       <w:r>
         <w:rPr>
-          <w:rFonts w:ascii="Arial" w:eastAsia="Times New Roman" w:hAnsi="Arial" w:cs="Arial"/>
+          <w:rFonts w:ascii="Arial" w:hAnsi="Arial" w:eastAsia="Times New Roman" w:cs="Arial"/>
           <w:color w:val="333333"/>
           <w:sz w:val="24"/>
           <w:szCs w:val="24"/>
@@ -774,7 +820,7 @@
       </w:r>
       <w:r>
         <w:rPr>
-          <w:rFonts w:ascii="Arial" w:eastAsia="Times New Roman" w:hAnsi="Arial" w:cs="Arial"/>
+          <w:rFonts w:ascii="Arial" w:hAnsi="Arial" w:eastAsia="Times New Roman" w:cs="Arial"/>
           <w:color w:val="333333"/>
           <w:sz w:val="24"/>
           <w:szCs w:val="24"/>
@@ -784,18 +830,27 @@
       </w:r>
       <w:r>
         <w:rPr>
-          <w:rFonts w:ascii="Arial" w:eastAsia="Times New Roman" w:hAnsi="Arial" w:cs="Arial"/>
+          <w:rFonts w:ascii="Arial" w:hAnsi="Arial" w:eastAsia="Times New Roman" w:cs="Arial"/>
           <w:color w:val="333333"/>
           <w:sz w:val="24"/>
           <w:szCs w:val="24"/>
           <w:lang w:val="es-AR"/>
         </w:rPr>
         <w:br/>
+      </w:r>
+      <w:r>
+        <w:rPr>
+          <w:rFonts w:ascii="Arial" w:hAnsi="Arial" w:eastAsia="Times New Roman" w:cs="Arial"/>
+          <w:color w:val="333333"/>
+          <w:sz w:val="24"/>
+          <w:szCs w:val="24"/>
+          <w:lang w:val="es-AR"/>
+        </w:rPr>
         <w:t>** Se considera personal esencial: Fuerzas de seguridad y Fuerzas Armadas; Personas que brinden asistencia a personas mayores</w:t>
       </w:r>
       <w:r>
         <w:rPr>
-          <w:rFonts w:ascii="Arial" w:eastAsia="Times New Roman" w:hAnsi="Arial" w:cs="Arial"/>
+          <w:rFonts w:ascii="Arial" w:hAnsi="Arial" w:eastAsia="Times New Roman" w:cs="Arial"/>
           <w:color w:val="333333"/>
           <w:sz w:val="24"/>
           <w:szCs w:val="24"/>
@@ -805,18 +860,27 @@
       </w:r>
       <w:r>
         <w:rPr>
-          <w:rFonts w:ascii="Arial" w:eastAsia="Times New Roman" w:hAnsi="Arial" w:cs="Arial"/>
+          <w:rFonts w:ascii="Arial" w:hAnsi="Arial" w:eastAsia="Times New Roman" w:cs="Arial"/>
           <w:color w:val="333333"/>
           <w:sz w:val="24"/>
           <w:szCs w:val="24"/>
           <w:lang w:val="es-AR"/>
         </w:rPr>
         <w:br/>
+      </w:r>
+      <w:r>
+        <w:rPr>
+          <w:rFonts w:ascii="Arial" w:hAnsi="Arial" w:eastAsia="Times New Roman" w:cs="Arial"/>
+          <w:color w:val="333333"/>
+          <w:sz w:val="24"/>
+          <w:szCs w:val="24"/>
+          <w:lang w:val="es-AR"/>
+        </w:rPr>
         <w:t>*** Se considera barrio popular a aquellos donde la mitad de la población no cuenta con título de propiedad, ni acceso a dos o más servicios básicos. Fuente: Registro Nacional de Barrios Populares.</w:t>
       </w:r>
       <w:r>
         <w:rPr>
-          <w:rFonts w:ascii="Arial" w:eastAsia="Times New Roman" w:hAnsi="Arial" w:cs="Arial"/>
+          <w:rFonts w:ascii="Arial" w:hAnsi="Arial" w:eastAsia="Times New Roman" w:cs="Arial"/>
           <w:color w:val="333333"/>
           <w:sz w:val="24"/>
           <w:szCs w:val="24"/>
@@ -826,18 +890,27 @@
       </w:r>
       <w:r>
         <w:rPr>
-          <w:rFonts w:ascii="Arial" w:eastAsia="Times New Roman" w:hAnsi="Arial" w:cs="Arial"/>
+          <w:rFonts w:ascii="Arial" w:hAnsi="Arial" w:eastAsia="Times New Roman" w:cs="Arial"/>
           <w:color w:val="333333"/>
           <w:sz w:val="24"/>
           <w:szCs w:val="24"/>
           <w:lang w:val="es-AR"/>
         </w:rPr>
         <w:br/>
+      </w:r>
+      <w:r>
+        <w:rPr>
+          <w:rFonts w:ascii="Arial" w:hAnsi="Arial" w:eastAsia="Times New Roman" w:cs="Arial"/>
+          <w:color w:val="333333"/>
+          <w:sz w:val="24"/>
+          <w:szCs w:val="24"/>
+          <w:lang w:val="es-AR"/>
+        </w:rPr>
         <w:t>**** Los signos o síntomas separados por una barra (/) deben considerarse como equivalentes.</w:t>
       </w:r>
       <w:r>
         <w:rPr>
-          <w:rFonts w:ascii="Arial" w:eastAsia="Times New Roman" w:hAnsi="Arial" w:cs="Arial"/>
+          <w:rFonts w:ascii="Arial" w:hAnsi="Arial" w:eastAsia="Times New Roman" w:cs="Arial"/>
           <w:color w:val="333333"/>
           <w:sz w:val="24"/>
           <w:szCs w:val="24"/>
@@ -847,7 +920,7 @@
       </w:r>
       <w:r>
         <w:rPr>
-          <w:rFonts w:ascii="Arial" w:eastAsia="Times New Roman" w:hAnsi="Arial" w:cs="Arial"/>
+          <w:rFonts w:ascii="Arial" w:hAnsi="Arial" w:eastAsia="Times New Roman" w:cs="Arial"/>
           <w:color w:val="333333"/>
           <w:sz w:val="24"/>
           <w:szCs w:val="24"/>
@@ -857,7 +930,7 @@
       </w:r>
       <w:r>
         <w:rPr>
-          <w:rFonts w:ascii="Arial" w:eastAsia="Times New Roman" w:hAnsi="Arial" w:cs="Arial"/>
+          <w:rFonts w:ascii="Arial" w:hAnsi="Arial" w:eastAsia="Times New Roman" w:cs="Arial"/>
           <w:color w:val="333333"/>
           <w:sz w:val="18"/>
           <w:szCs w:val="18"/>
@@ -868,7 +941,7 @@
       </w:r>
       <w:r>
         <w:rPr>
-          <w:rFonts w:ascii="Arial" w:eastAsia="Times New Roman" w:hAnsi="Arial" w:cs="Arial"/>
+          <w:rFonts w:ascii="Arial" w:hAnsi="Arial" w:eastAsia="Times New Roman" w:cs="Arial"/>
           <w:color w:val="333333"/>
           <w:sz w:val="24"/>
           <w:szCs w:val="24"/>
@@ -878,7 +951,7 @@
       </w:r>
       <w:r>
         <w:rPr>
-          <w:rFonts w:ascii="Arial" w:eastAsia="Times New Roman" w:hAnsi="Arial" w:cs="Arial"/>
+          <w:rFonts w:ascii="Arial" w:hAnsi="Arial" w:eastAsia="Times New Roman" w:cs="Arial"/>
           <w:color w:val="333333"/>
           <w:sz w:val="24"/>
           <w:szCs w:val="24"/>
@@ -886,11 +959,11 @@
         </w:rPr>
         <w:t>d</w:t>
       </w:r>
-      <w:bookmarkStart w:id="0" w:name="_GoBack"/>
+      <w:bookmarkStart w:name="_GoBack" w:id="0"/>
       <w:bookmarkEnd w:id="0"/>
       <w:r>
         <w:rPr>
-          <w:rFonts w:ascii="Arial" w:eastAsia="Times New Roman" w:hAnsi="Arial" w:cs="Arial"/>
+          <w:rFonts w:ascii="Arial" w:hAnsi="Arial" w:eastAsia="Times New Roman" w:cs="Arial"/>
           <w:color w:val="333333"/>
           <w:sz w:val="24"/>
           <w:szCs w:val="24"/>
@@ -900,7 +973,7 @@
       </w:r>
       <w:r>
         <w:rPr>
-          <w:rFonts w:ascii="Arial" w:eastAsia="Times New Roman" w:hAnsi="Arial" w:cs="Arial"/>
+          <w:rFonts w:ascii="Arial" w:hAnsi="Arial" w:eastAsia="Times New Roman" w:cs="Arial"/>
           <w:color w:val="333333"/>
           <w:sz w:val="24"/>
           <w:szCs w:val="24"/>
@@ -910,7 +983,7 @@
       <w:proofErr w:type="spellStart"/>
       <w:r>
         <w:rPr>
-          <w:rFonts w:ascii="Arial" w:eastAsia="Times New Roman" w:hAnsi="Arial" w:cs="Arial"/>
+          <w:rFonts w:ascii="Arial" w:hAnsi="Arial" w:eastAsia="Times New Roman" w:cs="Arial"/>
           <w:color w:val="333333"/>
           <w:sz w:val="24"/>
           <w:szCs w:val="24"/>
@@ -920,7 +993,7 @@
       <w:proofErr w:type="spellEnd"/>
       <w:r>
         <w:rPr>
-          <w:rFonts w:ascii="Arial" w:eastAsia="Times New Roman" w:hAnsi="Arial" w:cs="Arial"/>
+          <w:rFonts w:ascii="Arial" w:hAnsi="Arial" w:eastAsia="Times New Roman" w:cs="Arial"/>
           <w:color w:val="333333"/>
           <w:sz w:val="24"/>
           <w:szCs w:val="24"/>
@@ -930,7 +1003,7 @@
       <w:proofErr w:type="spellStart"/>
       <w:r>
         <w:rPr>
-          <w:rFonts w:ascii="Arial" w:eastAsia="Times New Roman" w:hAnsi="Arial" w:cs="Arial"/>
+          <w:rFonts w:ascii="Arial" w:hAnsi="Arial" w:eastAsia="Times New Roman" w:cs="Arial"/>
           <w:color w:val="333333"/>
           <w:sz w:val="24"/>
           <w:szCs w:val="24"/>
@@ -940,7 +1013,7 @@
       <w:proofErr w:type="spellEnd"/>
       <w:r>
         <w:rPr>
-          <w:rFonts w:ascii="Arial" w:eastAsia="Times New Roman" w:hAnsi="Arial" w:cs="Arial"/>
+          <w:rFonts w:ascii="Arial" w:hAnsi="Arial" w:eastAsia="Times New Roman" w:cs="Arial"/>
           <w:color w:val="333333"/>
           <w:sz w:val="24"/>
           <w:szCs w:val="24"/>
@@ -950,7 +1023,7 @@
       <w:proofErr w:type="spellStart"/>
       <w:r>
         <w:rPr>
-          <w:rFonts w:ascii="Arial" w:eastAsia="Times New Roman" w:hAnsi="Arial" w:cs="Arial"/>
+          <w:rFonts w:ascii="Arial" w:hAnsi="Arial" w:eastAsia="Times New Roman" w:cs="Arial"/>
           <w:color w:val="333333"/>
           <w:sz w:val="24"/>
           <w:szCs w:val="24"/>
@@ -960,7 +1033,7 @@
       <w:proofErr w:type="spellEnd"/>
       <w:r>
         <w:rPr>
-          <w:rFonts w:ascii="Arial" w:eastAsia="Times New Roman" w:hAnsi="Arial" w:cs="Arial"/>
+          <w:rFonts w:ascii="Arial" w:hAnsi="Arial" w:eastAsia="Times New Roman" w:cs="Arial"/>
           <w:color w:val="333333"/>
           <w:sz w:val="24"/>
           <w:szCs w:val="24"/>
@@ -970,7 +1043,7 @@
       <w:proofErr w:type="spellStart"/>
       <w:r>
         <w:rPr>
-          <w:rFonts w:ascii="Arial" w:eastAsia="Times New Roman" w:hAnsi="Arial" w:cs="Arial"/>
+          <w:rFonts w:ascii="Arial" w:hAnsi="Arial" w:eastAsia="Times New Roman" w:cs="Arial"/>
           <w:color w:val="333333"/>
           <w:sz w:val="24"/>
           <w:szCs w:val="24"/>
@@ -980,7 +1053,7 @@
       <w:proofErr w:type="spellEnd"/>
       <w:r>
         <w:rPr>
-          <w:rFonts w:ascii="Arial" w:eastAsia="Times New Roman" w:hAnsi="Arial" w:cs="Arial"/>
+          <w:rFonts w:ascii="Arial" w:hAnsi="Arial" w:eastAsia="Times New Roman" w:cs="Arial"/>
           <w:color w:val="333333"/>
           <w:sz w:val="24"/>
           <w:szCs w:val="24"/>
@@ -990,7 +1063,7 @@
       <w:proofErr w:type="spellStart"/>
       <w:r>
         <w:rPr>
-          <w:rFonts w:ascii="Arial" w:eastAsia="Times New Roman" w:hAnsi="Arial" w:cs="Arial"/>
+          <w:rFonts w:ascii="Arial" w:hAnsi="Arial" w:eastAsia="Times New Roman" w:cs="Arial"/>
           <w:color w:val="333333"/>
           <w:sz w:val="24"/>
           <w:szCs w:val="24"/>
@@ -1000,7 +1073,7 @@
       <w:proofErr w:type="spellEnd"/>
       <w:r>
         <w:rPr>
-          <w:rFonts w:ascii="Arial" w:eastAsia="Times New Roman" w:hAnsi="Arial" w:cs="Arial"/>
+          <w:rFonts w:ascii="Arial" w:hAnsi="Arial" w:eastAsia="Times New Roman" w:cs="Arial"/>
           <w:color w:val="333333"/>
           <w:sz w:val="24"/>
           <w:szCs w:val="24"/>
@@ -1008,15 +1081,29 @@
         <w:t>.</w:t>
       </w:r>
     </w:p>
+    <w:p xmlns:wp14="http://schemas.microsoft.com/office/word/2010/wordml" wp14:textId="77777777" wp14:noSpellErr="1">
+      <w:pPr>
+        <w:rPr>
+          <w:lang w:val="es-AR"/>
+        </w:rPr>
+      </w:pPr>
+    </w:p>
     <w:p>
       <w:pPr>
-        <w:rPr>
-          <w:lang w:val="es-AR"/>
-        </w:rPr>
-      </w:pPr>
+        <w:pStyle w:val="Normal"/>
+        <w:rPr>
+          <w:lang w:val="es-AR"/>
+        </w:rPr>
+      </w:pPr>
+      <w:r>
+        <w:rPr>
+          <w:lang w:val="es-AR"/>
+        </w:rPr>
+        <w:t>MUCHAS GRACIAS</w:t>
+      </w:r>
     </w:p>
     <w:sectPr>
-      <w:pgSz w:w="12240" w:h="15840"/>
+      <w:pgSz w:w="12240" w:h="15840" w:orient="portrait"/>
       <w:pgMar w:top="1417" w:right="1701" w:bottom="1417" w:left="1701" w:header="708" w:footer="708" w:gutter="0"/>
       <w:cols w:space="708"/>
       <w:docGrid w:linePitch="360"/>
@@ -1043,7 +1130,7 @@
         <w:ind w:left="720" w:hanging="360"/>
       </w:pPr>
       <w:rPr>
-        <w:rFonts w:ascii="Symbol" w:hAnsi="Symbol" w:hint="default"/>
+        <w:rFonts w:hint="default" w:ascii="Symbol" w:hAnsi="Symbol"/>
         <w:sz w:val="20"/>
       </w:rPr>
     </w:lvl>
@@ -1059,7 +1146,7 @@
         <w:ind w:left="1440" w:hanging="360"/>
       </w:pPr>
       <w:rPr>
-        <w:rFonts w:ascii="Courier New" w:hAnsi="Courier New" w:hint="default"/>
+        <w:rFonts w:hint="default" w:ascii="Courier New" w:hAnsi="Courier New"/>
         <w:sz w:val="20"/>
       </w:rPr>
     </w:lvl>
@@ -1075,7 +1162,7 @@
         <w:ind w:left="2160" w:hanging="360"/>
       </w:pPr>
       <w:rPr>
-        <w:rFonts w:ascii="Symbol" w:hAnsi="Symbol" w:hint="default"/>
+        <w:rFonts w:hint="default" w:ascii="Symbol" w:hAnsi="Symbol"/>
         <w:sz w:val="20"/>
       </w:rPr>
     </w:lvl>
@@ -1091,7 +1178,7 @@
         <w:ind w:left="2880" w:hanging="360"/>
       </w:pPr>
       <w:rPr>
-        <w:rFonts w:ascii="Symbol" w:hAnsi="Symbol" w:hint="default"/>
+        <w:rFonts w:hint="default" w:ascii="Symbol" w:hAnsi="Symbol"/>
         <w:sz w:val="20"/>
       </w:rPr>
     </w:lvl>
@@ -1107,7 +1194,7 @@
         <w:ind w:left="3600" w:hanging="360"/>
       </w:pPr>
       <w:rPr>
-        <w:rFonts w:ascii="Symbol" w:hAnsi="Symbol" w:hint="default"/>
+        <w:rFonts w:hint="default" w:ascii="Symbol" w:hAnsi="Symbol"/>
         <w:sz w:val="20"/>
       </w:rPr>
     </w:lvl>
@@ -1123,7 +1210,7 @@
         <w:ind w:left="4320" w:hanging="360"/>
       </w:pPr>
       <w:rPr>
-        <w:rFonts w:ascii="Symbol" w:hAnsi="Symbol" w:hint="default"/>
+        <w:rFonts w:hint="default" w:ascii="Symbol" w:hAnsi="Symbol"/>
         <w:sz w:val="20"/>
       </w:rPr>
     </w:lvl>
@@ -1139,7 +1226,7 @@
         <w:ind w:left="5040" w:hanging="360"/>
       </w:pPr>
       <w:rPr>
-        <w:rFonts w:ascii="Symbol" w:hAnsi="Symbol" w:hint="default"/>
+        <w:rFonts w:hint="default" w:ascii="Symbol" w:hAnsi="Symbol"/>
         <w:sz w:val="20"/>
       </w:rPr>
     </w:lvl>
@@ -1155,7 +1242,7 @@
         <w:ind w:left="5760" w:hanging="360"/>
       </w:pPr>
       <w:rPr>
-        <w:rFonts w:ascii="Symbol" w:hAnsi="Symbol" w:hint="default"/>
+        <w:rFonts w:hint="default" w:ascii="Symbol" w:hAnsi="Symbol"/>
         <w:sz w:val="20"/>
       </w:rPr>
     </w:lvl>
@@ -1171,7 +1258,7 @@
         <w:ind w:left="6480" w:hanging="360"/>
       </w:pPr>
       <w:rPr>
-        <w:rFonts w:ascii="Symbol" w:hAnsi="Symbol" w:hint="default"/>
+        <w:rFonts w:hint="default" w:ascii="Symbol" w:hAnsi="Symbol"/>
         <w:sz w:val="20"/>
       </w:rPr>
     </w:lvl>
@@ -1183,11 +1270,11 @@
 </file>
 
 <file path=word/styles.xml><?xml version="1.0" encoding="utf-8"?>
-<w:styles xmlns:mc="http://schemas.openxmlformats.org/markup-compatibility/2006" xmlns:r="http://schemas.openxmlformats.org/officeDocument/2006/relationships" xmlns:w="http://schemas.openxmlformats.org/wordprocessingml/2006/main" xmlns:w14="http://schemas.microsoft.com/office/word/2010/wordml" xmlns:w15="http://schemas.microsoft.com/office/word/2012/wordml" xmlns:w16se="http://schemas.microsoft.com/office/word/2015/wordml/symex" mc:Ignorable="w14 w15 w16se">
+<w:styles xmlns:wp14="http://schemas.microsoft.com/office/word/2010/wordprocessingDrawing" xmlns:mc="http://schemas.openxmlformats.org/markup-compatibility/2006" xmlns:r="http://schemas.openxmlformats.org/officeDocument/2006/relationships" xmlns:w="http://schemas.openxmlformats.org/wordprocessingml/2006/main" xmlns:w14="http://schemas.microsoft.com/office/word/2010/wordml" xmlns:w15="http://schemas.microsoft.com/office/word/2012/wordml" xmlns:w16se="http://schemas.microsoft.com/office/word/2015/wordml/symex" mc:Ignorable="w14 w15 w16se wp14">
   <w:docDefaults>
     <w:rPrDefault>
       <w:rPr>
-        <w:rFonts w:asciiTheme="minorHAnsi" w:eastAsiaTheme="minorHAnsi" w:hAnsiTheme="minorHAnsi" w:cstheme="minorBidi"/>
+        <w:rFonts w:asciiTheme="minorHAnsi" w:hAnsiTheme="minorHAnsi" w:eastAsiaTheme="minorHAnsi" w:cstheme="minorBidi"/>
         <w:sz w:val="22"/>
         <w:szCs w:val="22"/>
         <w:lang w:val="en-US" w:eastAsia="en-US" w:bidi="ar-SA"/>
@@ -1202,14 +1289,14 @@
   <w:latentStyles w:defLockedState="0" w:defUIPriority="99" w:defSemiHidden="0" w:defUnhideWhenUsed="0" w:defQFormat="0" w:count="371">
     <w:lsdException w:name="Normal" w:uiPriority="0" w:qFormat="1"/>
     <w:lsdException w:name="heading 1" w:uiPriority="9" w:qFormat="1"/>
-    <w:lsdException w:name="heading 2" w:semiHidden="1" w:uiPriority="9" w:unhideWhenUsed="1" w:qFormat="1"/>
-    <w:lsdException w:name="heading 3" w:semiHidden="1" w:uiPriority="9" w:unhideWhenUsed="1" w:qFormat="1"/>
-    <w:lsdException w:name="heading 4" w:semiHidden="1" w:uiPriority="9" w:unhideWhenUsed="1" w:qFormat="1"/>
-    <w:lsdException w:name="heading 5" w:semiHidden="1" w:uiPriority="9" w:unhideWhenUsed="1" w:qFormat="1"/>
-    <w:lsdException w:name="heading 6" w:semiHidden="1" w:uiPriority="9" w:unhideWhenUsed="1" w:qFormat="1"/>
-    <w:lsdException w:name="heading 7" w:semiHidden="1" w:uiPriority="9" w:unhideWhenUsed="1" w:qFormat="1"/>
-    <w:lsdException w:name="heading 8" w:semiHidden="1" w:uiPriority="9" w:unhideWhenUsed="1" w:qFormat="1"/>
-    <w:lsdException w:name="heading 9" w:semiHidden="1" w:uiPriority="9" w:unhideWhenUsed="1" w:qFormat="1"/>
+    <w:lsdException w:name="heading 2" w:uiPriority="9" w:semiHidden="1" w:unhideWhenUsed="1" w:qFormat="1"/>
+    <w:lsdException w:name="heading 3" w:uiPriority="9" w:semiHidden="1" w:unhideWhenUsed="1" w:qFormat="1"/>
+    <w:lsdException w:name="heading 4" w:uiPriority="9" w:semiHidden="1" w:unhideWhenUsed="1" w:qFormat="1"/>
+    <w:lsdException w:name="heading 5" w:uiPriority="9" w:semiHidden="1" w:unhideWhenUsed="1" w:qFormat="1"/>
+    <w:lsdException w:name="heading 6" w:uiPriority="9" w:semiHidden="1" w:unhideWhenUsed="1" w:qFormat="1"/>
+    <w:lsdException w:name="heading 7" w:uiPriority="9" w:semiHidden="1" w:unhideWhenUsed="1" w:qFormat="1"/>
+    <w:lsdException w:name="heading 8" w:uiPriority="9" w:semiHidden="1" w:unhideWhenUsed="1" w:qFormat="1"/>
+    <w:lsdException w:name="heading 9" w:uiPriority="9" w:semiHidden="1" w:unhideWhenUsed="1" w:qFormat="1"/>
     <w:lsdException w:name="index 1" w:semiHidden="1" w:unhideWhenUsed="1"/>
     <w:lsdException w:name="index 2" w:semiHidden="1" w:unhideWhenUsed="1"/>
     <w:lsdException w:name="index 3" w:semiHidden="1" w:unhideWhenUsed="1"/>
@@ -1219,22 +1306,22 @@
     <w:lsdException w:name="index 7" w:semiHidden="1" w:unhideWhenUsed="1"/>
     <w:lsdException w:name="index 8" w:semiHidden="1" w:unhideWhenUsed="1"/>
     <w:lsdException w:name="index 9" w:semiHidden="1" w:unhideWhenUsed="1"/>
-    <w:lsdException w:name="toc 1" w:semiHidden="1" w:uiPriority="39" w:unhideWhenUsed="1"/>
-    <w:lsdException w:name="toc 2" w:semiHidden="1" w:uiPriority="39" w:unhideWhenUsed="1"/>
-    <w:lsdException w:name="toc 3" w:semiHidden="1" w:uiPriority="39" w:unhideWhenUsed="1"/>
-    <w:lsdException w:name="toc 4" w:semiHidden="1" w:uiPriority="39" w:unhideWhenUsed="1"/>
-    <w:lsdException w:name="toc 5" w:semiHidden="1" w:uiPriority="39" w:unhideWhenUsed="1"/>
-    <w:lsdException w:name="toc 6" w:semiHidden="1" w:uiPriority="39" w:unhideWhenUsed="1"/>
-    <w:lsdException w:name="toc 7" w:semiHidden="1" w:uiPriority="39" w:unhideWhenUsed="1"/>
-    <w:lsdException w:name="toc 8" w:semiHidden="1" w:uiPriority="39" w:unhideWhenUsed="1"/>
-    <w:lsdException w:name="toc 9" w:semiHidden="1" w:uiPriority="39" w:unhideWhenUsed="1"/>
+    <w:lsdException w:name="toc 1" w:uiPriority="39" w:semiHidden="1" w:unhideWhenUsed="1"/>
+    <w:lsdException w:name="toc 2" w:uiPriority="39" w:semiHidden="1" w:unhideWhenUsed="1"/>
+    <w:lsdException w:name="toc 3" w:uiPriority="39" w:semiHidden="1" w:unhideWhenUsed="1"/>
+    <w:lsdException w:name="toc 4" w:uiPriority="39" w:semiHidden="1" w:unhideWhenUsed="1"/>
+    <w:lsdException w:name="toc 5" w:uiPriority="39" w:semiHidden="1" w:unhideWhenUsed="1"/>
+    <w:lsdException w:name="toc 6" w:uiPriority="39" w:semiHidden="1" w:unhideWhenUsed="1"/>
+    <w:lsdException w:name="toc 7" w:uiPriority="39" w:semiHidden="1" w:unhideWhenUsed="1"/>
+    <w:lsdException w:name="toc 8" w:uiPriority="39" w:semiHidden="1" w:unhideWhenUsed="1"/>
+    <w:lsdException w:name="toc 9" w:uiPriority="39" w:semiHidden="1" w:unhideWhenUsed="1"/>
     <w:lsdException w:name="Normal Indent" w:semiHidden="1" w:unhideWhenUsed="1"/>
     <w:lsdException w:name="footnote text" w:semiHidden="1" w:unhideWhenUsed="1"/>
     <w:lsdException w:name="annotation text" w:semiHidden="1" w:unhideWhenUsed="1"/>
     <w:lsdException w:name="header" w:semiHidden="1" w:unhideWhenUsed="1"/>
     <w:lsdException w:name="footer" w:semiHidden="1" w:unhideWhenUsed="1"/>
     <w:lsdException w:name="index heading" w:semiHidden="1" w:unhideWhenUsed="1"/>
-    <w:lsdException w:name="caption" w:semiHidden="1" w:uiPriority="35" w:unhideWhenUsed="1" w:qFormat="1"/>
+    <w:lsdException w:name="caption" w:uiPriority="35" w:semiHidden="1" w:unhideWhenUsed="1" w:qFormat="1"/>
     <w:lsdException w:name="table of figures" w:semiHidden="1" w:unhideWhenUsed="1"/>
     <w:lsdException w:name="envelope address" w:semiHidden="1" w:unhideWhenUsed="1"/>
     <w:lsdException w:name="envelope return" w:semiHidden="1" w:unhideWhenUsed="1"/>
@@ -1265,7 +1352,7 @@
     <w:lsdException w:name="Title" w:uiPriority="10" w:qFormat="1"/>
     <w:lsdException w:name="Closing" w:semiHidden="1" w:unhideWhenUsed="1"/>
     <w:lsdException w:name="Signature" w:semiHidden="1" w:unhideWhenUsed="1"/>
-    <w:lsdException w:name="Default Paragraph Font" w:semiHidden="1" w:uiPriority="1" w:unhideWhenUsed="1"/>
+    <w:lsdException w:name="Default Paragraph Font" w:uiPriority="1" w:semiHidden="1" w:unhideWhenUsed="1"/>
     <w:lsdException w:name="Body Text" w:semiHidden="1" w:unhideWhenUsed="1"/>
     <w:lsdException w:name="Body Text Indent" w:semiHidden="1" w:unhideWhenUsed="1"/>
     <w:lsdException w:name="List Continue" w:semiHidden="1" w:unhideWhenUsed="1"/>
@@ -1465,8 +1552,8 @@
     <w:lsdException w:name="Subtle Reference" w:uiPriority="31" w:qFormat="1"/>
     <w:lsdException w:name="Intense Reference" w:uiPriority="32" w:qFormat="1"/>
     <w:lsdException w:name="Book Title" w:uiPriority="33" w:qFormat="1"/>
-    <w:lsdException w:name="Bibliography" w:semiHidden="1" w:uiPriority="37" w:unhideWhenUsed="1"/>
-    <w:lsdException w:name="TOC Heading" w:semiHidden="1" w:uiPriority="39" w:unhideWhenUsed="1" w:qFormat="1"/>
+    <w:lsdException w:name="Bibliography" w:uiPriority="37" w:semiHidden="1" w:unhideWhenUsed="1"/>
+    <w:lsdException w:name="TOC Heading" w:uiPriority="39" w:semiHidden="1" w:unhideWhenUsed="1" w:qFormat="1"/>
     <w:lsdException w:name="Plain Table 1" w:uiPriority="41"/>
     <w:lsdException w:name="Plain Table 2" w:uiPriority="42"/>
     <w:lsdException w:name="Plain Table 3" w:uiPriority="43"/>
@@ -1572,7 +1659,7 @@
     <w:lsdException w:name="List Table 6 Colorful Accent 6" w:uiPriority="51"/>
     <w:lsdException w:name="List Table 7 Colorful Accent 6" w:uiPriority="52"/>
   </w:latentStyles>
-  <w:style w:type="paragraph" w:default="1" w:styleId="Normal">
+  <w:style w:type="paragraph" w:styleId="Normal" w:default="1">
     <w:name w:val="Normal"/>
     <w:qFormat/>
   </w:style>
@@ -1588,20 +1675,20 @@
       <w:outlineLvl w:val="2"/>
     </w:pPr>
     <w:rPr>
-      <w:rFonts w:ascii="Times New Roman" w:eastAsia="Times New Roman" w:hAnsi="Times New Roman" w:cs="Times New Roman"/>
+      <w:rFonts w:ascii="Times New Roman" w:hAnsi="Times New Roman" w:eastAsia="Times New Roman" w:cs="Times New Roman"/>
       <w:b/>
       <w:bCs/>
       <w:sz w:val="27"/>
       <w:szCs w:val="27"/>
     </w:rPr>
   </w:style>
-  <w:style w:type="character" w:default="1" w:styleId="Fuentedeprrafopredeter">
+  <w:style w:type="character" w:styleId="Fuentedeprrafopredeter" w:default="1">
     <w:name w:val="Default Paragraph Font"/>
     <w:uiPriority w:val="1"/>
     <w:semiHidden/>
     <w:unhideWhenUsed/>
   </w:style>
-  <w:style w:type="table" w:default="1" w:styleId="Tablanormal">
+  <w:style w:type="table" w:styleId="Tablanormal" w:default="1">
     <w:name w:val="Normal Table"/>
     <w:uiPriority w:val="99"/>
     <w:semiHidden/>
@@ -1616,20 +1703,20 @@
       </w:tblCellMar>
     </w:tblPr>
   </w:style>
-  <w:style w:type="numbering" w:default="1" w:styleId="Sinlista">
+  <w:style w:type="numbering" w:styleId="Sinlista" w:default="1">
     <w:name w:val="No List"/>
     <w:uiPriority w:val="99"/>
     <w:semiHidden/>
     <w:unhideWhenUsed/>
   </w:style>
-  <w:style w:type="character" w:customStyle="1" w:styleId="Ttulo3Car">
+  <w:style w:type="character" w:styleId="Ttulo3Car" w:customStyle="1">
     <w:name w:val="Título 3 Car"/>
     <w:basedOn w:val="Fuentedeprrafopredeter"/>
     <w:link w:val="Ttulo3"/>
     <w:uiPriority w:val="9"/>
     <w:rsid w:val="00466290"/>
     <w:rPr>
-      <w:rFonts w:ascii="Times New Roman" w:eastAsia="Times New Roman" w:hAnsi="Times New Roman" w:cs="Times New Roman"/>
+      <w:rFonts w:ascii="Times New Roman" w:hAnsi="Times New Roman" w:eastAsia="Times New Roman" w:cs="Times New Roman"/>
       <w:b/>
       <w:bCs/>
       <w:sz w:val="27"/>
@@ -1647,7 +1734,7 @@
       <w:spacing w:before="100" w:beforeAutospacing="1" w:after="100" w:afterAutospacing="1" w:line="240" w:lineRule="auto"/>
     </w:pPr>
     <w:rPr>
-      <w:rFonts w:ascii="Times New Roman" w:eastAsia="Times New Roman" w:hAnsi="Times New Roman" w:cs="Times New Roman"/>
+      <w:rFonts w:ascii="Times New Roman" w:hAnsi="Times New Roman" w:eastAsia="Times New Roman" w:cs="Times New Roman"/>
       <w:sz w:val="24"/>
       <w:szCs w:val="24"/>
     </w:rPr>

</xml_diff>